<commit_message>
add berlin logo with higher resolution
</commit_message>
<xml_diff>
--- a/source/assets/file-download/0916_Checkliste Datenschutzprüfung.docx
+++ b/source/assets/file-download/0916_Checkliste Datenschutzprüfung.docx
@@ -15,6 +15,68 @@
         <w:rPr>
           <w:rFonts w:ascii="ClanPro NarrowBook" w:hAnsi="ClanPro NarrowBook"/>
           <w:bCs/>
+          <w:noProof/>
+        </w:rPr>
+        <w:drawing>
+          <wp:anchor distT="0" distB="0" distL="114300" distR="114300" simplePos="0" relativeHeight="251658240" behindDoc="0" locked="0" layoutInCell="1" allowOverlap="1" wp14:anchorId="4A310493">
+            <wp:simplePos x="0" y="0"/>
+            <wp:positionH relativeFrom="column">
+              <wp:posOffset>3734333</wp:posOffset>
+            </wp:positionH>
+            <wp:positionV relativeFrom="paragraph">
+              <wp:posOffset>-930275</wp:posOffset>
+            </wp:positionV>
+            <wp:extent cx="2417082" cy="363341"/>
+            <wp:effectExtent l="0" t="0" r="0" b="5080"/>
+            <wp:wrapNone/>
+            <wp:docPr id="6" name="Grafik 6"/>
+            <wp:cNvGraphicFramePr>
+              <a:graphicFrameLocks xmlns:a="http://schemas.openxmlformats.org/drawingml/2006/main" noChangeAspect="1"/>
+            </wp:cNvGraphicFramePr>
+            <a:graphic xmlns:a="http://schemas.openxmlformats.org/drawingml/2006/main">
+              <a:graphicData uri="http://schemas.openxmlformats.org/drawingml/2006/picture">
+                <pic:pic xmlns:pic="http://schemas.openxmlformats.org/drawingml/2006/picture">
+                  <pic:nvPicPr>
+                    <pic:cNvPr id="6" name="sen_wienbe_logo_quer.jpg"/>
+                    <pic:cNvPicPr/>
+                  </pic:nvPicPr>
+                  <pic:blipFill>
+                    <a:blip r:embed="rId7" cstate="print">
+                      <a:extLst>
+                        <a:ext uri="{28A0092B-C50C-407E-A947-70E740481C1C}">
+                          <a14:useLocalDpi xmlns:a14="http://schemas.microsoft.com/office/drawing/2010/main" val="0"/>
+                        </a:ext>
+                      </a:extLst>
+                    </a:blip>
+                    <a:stretch>
+                      <a:fillRect/>
+                    </a:stretch>
+                  </pic:blipFill>
+                  <pic:spPr>
+                    <a:xfrm>
+                      <a:off x="0" y="0"/>
+                      <a:ext cx="2417082" cy="363341"/>
+                    </a:xfrm>
+                    <a:prstGeom prst="rect">
+                      <a:avLst/>
+                    </a:prstGeom>
+                  </pic:spPr>
+                </pic:pic>
+              </a:graphicData>
+            </a:graphic>
+            <wp14:sizeRelH relativeFrom="page">
+              <wp14:pctWidth>0</wp14:pctWidth>
+            </wp14:sizeRelH>
+            <wp14:sizeRelV relativeFrom="page">
+              <wp14:pctHeight>0</wp14:pctHeight>
+            </wp14:sizeRelV>
+          </wp:anchor>
+        </w:drawing>
+      </w:r>
+      <w:r>
+        <w:rPr>
+          <w:rFonts w:ascii="ClanPro NarrowBook" w:hAnsi="ClanPro NarrowBook"/>
+          <w:bCs/>
         </w:rPr>
         <w:t>Mit der vorliegenden Checkliste können Sie pr</w:t>
       </w:r>
@@ -67,6 +129,7 @@
         </w:rPr>
         <w:t xml:space="preserve"> </w:t>
       </w:r>
+      <w:proofErr w:type="gramStart"/>
       <w:r>
         <w:rPr>
           <w:rFonts w:ascii="ClanPro NarrowBook" w:hAnsi="ClanPro NarrowBook"/>
@@ -74,6 +137,7 @@
         </w:rPr>
         <w:t>das Justiziariat</w:t>
       </w:r>
+      <w:proofErr w:type="gramEnd"/>
       <w:r>
         <w:rPr>
           <w:rFonts w:ascii="ClanPro NarrowBook" w:hAnsi="ClanPro NarrowBook"/>
@@ -954,6 +1018,69 @@
           <w:b/>
         </w:rPr>
       </w:pPr>
+      <w:r>
+        <w:rPr>
+          <w:rFonts w:ascii="ClanPro NarrowBook" w:hAnsi="ClanPro NarrowBook"/>
+          <w:bCs/>
+          <w:noProof/>
+        </w:rPr>
+        <w:lastRenderedPageBreak/>
+        <w:drawing>
+          <wp:anchor distT="0" distB="0" distL="114300" distR="114300" simplePos="0" relativeHeight="251660288" behindDoc="0" locked="0" layoutInCell="1" allowOverlap="1" wp14:anchorId="600FD315" wp14:editId="5A21ACE9">
+            <wp:simplePos x="0" y="0"/>
+            <wp:positionH relativeFrom="column">
+              <wp:posOffset>3720465</wp:posOffset>
+            </wp:positionH>
+            <wp:positionV relativeFrom="paragraph">
+              <wp:posOffset>-458185</wp:posOffset>
+            </wp:positionV>
+            <wp:extent cx="2417082" cy="363341"/>
+            <wp:effectExtent l="0" t="0" r="0" b="5080"/>
+            <wp:wrapNone/>
+            <wp:docPr id="7" name="Grafik 7"/>
+            <wp:cNvGraphicFramePr>
+              <a:graphicFrameLocks xmlns:a="http://schemas.openxmlformats.org/drawingml/2006/main" noChangeAspect="1"/>
+            </wp:cNvGraphicFramePr>
+            <a:graphic xmlns:a="http://schemas.openxmlformats.org/drawingml/2006/main">
+              <a:graphicData uri="http://schemas.openxmlformats.org/drawingml/2006/picture">
+                <pic:pic xmlns:pic="http://schemas.openxmlformats.org/drawingml/2006/picture">
+                  <pic:nvPicPr>
+                    <pic:cNvPr id="6" name="sen_wienbe_logo_quer.jpg"/>
+                    <pic:cNvPicPr/>
+                  </pic:nvPicPr>
+                  <pic:blipFill>
+                    <a:blip r:embed="rId7" cstate="print">
+                      <a:extLst>
+                        <a:ext uri="{28A0092B-C50C-407E-A947-70E740481C1C}">
+                          <a14:useLocalDpi xmlns:a14="http://schemas.microsoft.com/office/drawing/2010/main" val="0"/>
+                        </a:ext>
+                      </a:extLst>
+                    </a:blip>
+                    <a:stretch>
+                      <a:fillRect/>
+                    </a:stretch>
+                  </pic:blipFill>
+                  <pic:spPr>
+                    <a:xfrm>
+                      <a:off x="0" y="0"/>
+                      <a:ext cx="2417082" cy="363341"/>
+                    </a:xfrm>
+                    <a:prstGeom prst="rect">
+                      <a:avLst/>
+                    </a:prstGeom>
+                  </pic:spPr>
+                </pic:pic>
+              </a:graphicData>
+            </a:graphic>
+            <wp14:sizeRelH relativeFrom="page">
+              <wp14:pctWidth>0</wp14:pctWidth>
+            </wp14:sizeRelH>
+            <wp14:sizeRelV relativeFrom="page">
+              <wp14:pctHeight>0</wp14:pctHeight>
+            </wp14:sizeRelV>
+          </wp:anchor>
+        </w:drawing>
+      </w:r>
     </w:p>
     <w:p>
       <w:pPr>
@@ -970,6 +1097,8 @@
         </w:rPr>
         <w:t>Personenbezogene Daten in der Zweckbestimmung sind nicht zu veröffentlichen.</w:t>
       </w:r>
+      <w:bookmarkStart w:id="0" w:name="_GoBack"/>
+      <w:bookmarkEnd w:id="0"/>
     </w:p>
     <w:p>
       <w:pPr>
@@ -1024,8 +1153,6 @@
         </w:rPr>
         <w:t>)</w:t>
       </w:r>
-      <w:bookmarkStart w:id="0" w:name="_GoBack"/>
-      <w:bookmarkEnd w:id="0"/>
       <w:r>
         <w:rPr>
           <w:rFonts w:cs="Arial"/>
@@ -1375,10 +1502,10 @@
       </w:r>
     </w:p>
     <w:sectPr>
-      <w:headerReference w:type="even" r:id="rId7"/>
-      <w:headerReference w:type="default" r:id="rId8"/>
-      <w:footerReference w:type="even" r:id="rId9"/>
-      <w:footerReference w:type="default" r:id="rId10"/>
+      <w:headerReference w:type="even" r:id="rId8"/>
+      <w:headerReference w:type="default" r:id="rId9"/>
+      <w:footerReference w:type="even" r:id="rId10"/>
+      <w:footerReference w:type="default" r:id="rId11"/>
       <w:pgSz w:w="11906" w:h="16838"/>
       <w:pgMar w:top="1418" w:right="1418" w:bottom="1814" w:left="1418" w:header="709" w:footer="709" w:gutter="0"/>
       <w:cols w:space="708"/>
@@ -1536,64 +1663,6 @@
         <w:sz w:val="28"/>
       </w:rPr>
     </w:pPr>
-    <w:r>
-      <w:rPr>
-        <w:noProof/>
-        <w:sz w:val="28"/>
-        <w:lang w:eastAsia="de-DE"/>
-      </w:rPr>
-      <w:drawing>
-        <wp:anchor distT="0" distB="0" distL="114300" distR="114300" simplePos="0" relativeHeight="251660288" behindDoc="0" locked="0" layoutInCell="1" allowOverlap="1" wp14:anchorId="342F36C1" wp14:editId="12544DED">
-          <wp:simplePos x="0" y="0"/>
-          <wp:positionH relativeFrom="margin">
-            <wp:posOffset>3439795</wp:posOffset>
-          </wp:positionH>
-          <wp:positionV relativeFrom="margin">
-            <wp:posOffset>-624840</wp:posOffset>
-          </wp:positionV>
-          <wp:extent cx="2943225" cy="442595"/>
-          <wp:effectExtent l="0" t="0" r="9525" b="0"/>
-          <wp:wrapSquare wrapText="bothSides"/>
-          <wp:docPr id="3" name="Grafik 3"/>
-          <wp:cNvGraphicFramePr>
-            <a:graphicFrameLocks xmlns:a="http://schemas.openxmlformats.org/drawingml/2006/main" noChangeAspect="1"/>
-          </wp:cNvGraphicFramePr>
-          <a:graphic xmlns:a="http://schemas.openxmlformats.org/drawingml/2006/main">
-            <a:graphicData uri="http://schemas.openxmlformats.org/drawingml/2006/picture">
-              <pic:pic xmlns:pic="http://schemas.openxmlformats.org/drawingml/2006/picture">
-                <pic:nvPicPr>
-                  <pic:cNvPr id="2" name="Grafik 1"/>
-                  <pic:cNvPicPr>
-                    <a:picLocks noChangeAspect="1" noChangeArrowheads="1"/>
-                  </pic:cNvPicPr>
-                </pic:nvPicPr>
-                <pic:blipFill>
-                  <a:blip r:embed="rId1">
-                    <a:extLst>
-                      <a:ext uri="{28A0092B-C50C-407E-A947-70E740481C1C}">
-                        <a14:useLocalDpi xmlns:a14="http://schemas.microsoft.com/office/drawing/2010/main" val="0"/>
-                      </a:ext>
-                    </a:extLst>
-                  </a:blip>
-                  <a:stretch>
-                    <a:fillRect/>
-                  </a:stretch>
-                </pic:blipFill>
-                <pic:spPr bwMode="auto">
-                  <a:xfrm>
-                    <a:off x="0" y="0"/>
-                    <a:ext cx="2943225" cy="442595"/>
-                  </a:xfrm>
-                  <a:prstGeom prst="rect">
-                    <a:avLst/>
-                  </a:prstGeom>
-                </pic:spPr>
-              </pic:pic>
-            </a:graphicData>
-          </a:graphic>
-        </wp:anchor>
-      </w:drawing>
-    </w:r>
   </w:p>
   <w:p>
     <w:pPr>
@@ -1649,64 +1718,6 @@
         <w:sz w:val="28"/>
       </w:rPr>
     </w:pPr>
-    <w:r>
-      <w:rPr>
-        <w:noProof/>
-        <w:sz w:val="28"/>
-        <w:lang w:eastAsia="de-DE"/>
-      </w:rPr>
-      <w:drawing>
-        <wp:anchor distT="0" distB="0" distL="114300" distR="114300" simplePos="0" relativeHeight="251658240" behindDoc="0" locked="0" layoutInCell="1" allowOverlap="1" wp14:anchorId="76F6EB2D" wp14:editId="79A9189A">
-          <wp:simplePos x="0" y="0"/>
-          <wp:positionH relativeFrom="margin">
-            <wp:posOffset>3515995</wp:posOffset>
-          </wp:positionH>
-          <wp:positionV relativeFrom="margin">
-            <wp:posOffset>-1107440</wp:posOffset>
-          </wp:positionV>
-          <wp:extent cx="2943225" cy="442595"/>
-          <wp:effectExtent l="0" t="0" r="9525" b="0"/>
-          <wp:wrapSquare wrapText="bothSides"/>
-          <wp:docPr id="2" name="Grafik 2"/>
-          <wp:cNvGraphicFramePr>
-            <a:graphicFrameLocks xmlns:a="http://schemas.openxmlformats.org/drawingml/2006/main" noChangeAspect="1"/>
-          </wp:cNvGraphicFramePr>
-          <a:graphic xmlns:a="http://schemas.openxmlformats.org/drawingml/2006/main">
-            <a:graphicData uri="http://schemas.openxmlformats.org/drawingml/2006/picture">
-              <pic:pic xmlns:pic="http://schemas.openxmlformats.org/drawingml/2006/picture">
-                <pic:nvPicPr>
-                  <pic:cNvPr id="2" name="Grafik 1"/>
-                  <pic:cNvPicPr>
-                    <a:picLocks noChangeAspect="1" noChangeArrowheads="1"/>
-                  </pic:cNvPicPr>
-                </pic:nvPicPr>
-                <pic:blipFill>
-                  <a:blip r:embed="rId1">
-                    <a:extLst>
-                      <a:ext uri="{28A0092B-C50C-407E-A947-70E740481C1C}">
-                        <a14:useLocalDpi xmlns:a14="http://schemas.microsoft.com/office/drawing/2010/main" val="0"/>
-                      </a:ext>
-                    </a:extLst>
-                  </a:blip>
-                  <a:stretch>
-                    <a:fillRect/>
-                  </a:stretch>
-                </pic:blipFill>
-                <pic:spPr bwMode="auto">
-                  <a:xfrm>
-                    <a:off x="0" y="0"/>
-                    <a:ext cx="2943225" cy="442595"/>
-                  </a:xfrm>
-                  <a:prstGeom prst="rect">
-                    <a:avLst/>
-                  </a:prstGeom>
-                </pic:spPr>
-              </pic:pic>
-            </a:graphicData>
-          </a:graphic>
-        </wp:anchor>
-      </w:drawing>
-    </w:r>
   </w:p>
   <w:p>
     <w:pPr>

</xml_diff>